<commit_message>
Added some more techincal details
</commit_message>
<xml_diff>
--- a/TechDoc.docx
+++ b/TechDoc.docx
@@ -269,19 +269,34 @@
     </w:p>
     <w:p>
       <w:r>
-        <w:t>The tiles themselves will have the following components: S</w:t>
-      </w:r>
-      <w:r>
-        <w:t>prite renderer, sprit</w:t>
-      </w:r>
-      <w:r>
-        <w:t>e, and TileAttribute custom script</w:t>
-      </w:r>
-      <w:r>
-        <w:t xml:space="preserve">. </w:t>
-      </w:r>
-      <w:r>
-        <w:t>The idea is that the TileAttribute script will refer to a list (json file maybe?) to set the attributes of the tile that will affect the gameplay. There will be a dropdown menu of different terrain types: Plain, forest and mountain (enums probably). In the list, the defined attributes of these terrain types will be: Move restriction, tile modifier and sprite path.</w:t>
+        <w:t>The tiles themselves will have the following components: Sprite renderer, sprite,</w:t>
+      </w:r>
+      <w:r>
+        <w:t xml:space="preserve"> TileAttribute </w:t>
+      </w:r>
+      <w:r>
+        <w:t>script</w:t>
+      </w:r>
+      <w:r>
+        <w:t xml:space="preserve"> and the </w:t>
+      </w:r>
+      <w:r>
+        <w:t>AdjacentTile script</w:t>
+      </w:r>
+      <w:r>
+        <w:t>.</w:t>
+      </w:r>
+      <w:r>
+        <w:t xml:space="preserve"> </w:t>
+      </w:r>
+      <w:r>
+        <w:t xml:space="preserve">The idea is that the TileAttribute script will refer to a </w:t>
+      </w:r>
+      <w:r>
+        <w:t>list of sorts</w:t>
+      </w:r>
+      <w:r>
+        <w:t xml:space="preserve"> to set the attributes of the tile that will affect the gameplay. There will be a dropdown menu of different terrain types: Plain, forest and mountain (enums probably). In the list, the defined attributes of these terrain types will be: Move restriction, tile modifier and sprite path.</w:t>
       </w:r>
     </w:p>
     <w:p>
@@ -306,6 +321,11 @@
       </w:r>
       <w:r>
         <w:t>Plains and mountains have no tile modifier (null), but the forest has “minor dodge”, which gives a 10% boost to the avoid rate of the unit occupying the space.</w:t>
+      </w:r>
+    </w:p>
+    <w:p>
+      <w:r>
+        <w:t>The AdjacentTile script will have a 4 item array of all adjacent tiles, if applicable. This is used as a quick reference to see whether a unit can traverse from one tile to another. (although, perhaps this can simply be determined when attempting to move a unit onto a tile?)</w:t>
       </w:r>
       <w:bookmarkStart w:id="0" w:name="_GoBack"/>
       <w:bookmarkEnd w:id="0"/>

</xml_diff>